<commit_message>
Added Background and Introduction, primary outline
Added references to our background and introduction in addition to preliminary outline for our EDA.
</commit_message>
<xml_diff>
--- a/EDA Report- Team Lambda.docx
+++ b/EDA Report- Team Lambda.docx
@@ -96,6 +96,12 @@
         <w:lastRenderedPageBreak/>
         <w:t>Background</w:t>
       </w:r>
+      <w:r>
+        <w:rPr>
+          <w:color w:val="auto"/>
+        </w:rPr>
+        <w:t xml:space="preserve"> and Introduction</w:t>
+      </w:r>
     </w:p>
     <w:p>
       <w:r>
@@ -133,6 +139,31 @@
       </w:r>
       <w:r>
         <w:t>we aim to create a decision-support tool that empowers individual investors with insights traditionally available only after the fact.</w:t>
+      </w:r>
+      <w:r>
+        <w:t xml:space="preserve"> </w:t>
+      </w:r>
+    </w:p>
+    <w:p>
+      <w:r>
+        <w:t>The intersection of behavioral finance and predictive analytics presents a compelling opportunity to model Buffett’s investment patterns. While previous research has explored stock price prediction and portfolio performance modeling, few studies have specifically attempted to emulate the buy decision-making process of a known value investor using explainable machine learning models (Fischer &amp; Krauss, 2018). Our approach is novel in that it does not merely assess market trends but seeks to identify the financial characteristics that make a stock appealing to Buffett before he</w:t>
+      </w:r>
+      <w:r>
+        <w:t xml:space="preserve"> purchases</w:t>
+      </w:r>
+      <w:r>
+        <w:t xml:space="preserve">. </w:t>
+      </w:r>
+    </w:p>
+    <w:p>
+      <w:r>
+        <w:t xml:space="preserve">We hypothesize that historical financial metrics such as a low price-to-earnings (P/E) ratio, strong revenue growth, and high dividend yield are significant predictors of his stock selections. This is because Buffett prioritizes companies that exhibit financial strength, are undervalued relative to their intrinsic worth, and demonstrate steady, long-term growth potential (Buffett &amp; Cunningham, 2020). If successful, </w:t>
+      </w:r>
+      <w:r>
+        <w:t xml:space="preserve">we predict </w:t>
+      </w:r>
+      <w:r>
+        <w:t>this work could enhance traditional financial analysis by providing predictive insights into high-profile investment strategies, offering a practical tool for investors who seek to align their decisions with Buffett’s time-tested approach.</w:t>
       </w:r>
     </w:p>
     <w:p/>
@@ -147,6 +178,7 @@
         <w:rPr>
           <w:color w:val="auto"/>
         </w:rPr>
+        <w:lastRenderedPageBreak/>
         <w:t>Methods</w:t>
       </w:r>
     </w:p>
@@ -205,7 +237,7 @@
     </w:p>
     <w:p>
       <w:r>
-        <w:t xml:space="preserve">Buffett, W., &amp; Cunningham, L. A. (2020). </w:t>
+        <w:t xml:space="preserve">Buffett, W., &amp; Cunningham, L. A. (2020). </w:t>
       </w:r>
       <w:r>
         <w:rPr>
@@ -862,6 +894,7 @@
   <w:style w:type="character" w:default="1" w:styleId="DefaultParagraphFont">
     <w:name w:val="Default Paragraph Font"/>
     <w:uiPriority w:val="1"/>
+    <w:semiHidden/>
     <w:unhideWhenUsed/>
   </w:style>
   <w:style w:type="table" w:default="1" w:styleId="TableNormal">

</xml_diff>

<commit_message>
EDA Report and notebook udate
</commit_message>
<xml_diff>
--- a/EDA Report- Team Lambda.docx
+++ b/EDA Report- Team Lambda.docx
@@ -239,12 +239,14 @@
       <w:r>
         <w:t xml:space="preserve"> sourced from </w:t>
       </w:r>
+      <w:proofErr w:type="spellStart"/>
       <w:r>
         <w:t>D</w:t>
       </w:r>
       <w:r>
         <w:t>ataroma</w:t>
       </w:r>
+      <w:proofErr w:type="spellEnd"/>
       <w:r>
         <w:t xml:space="preserve">, filtered </w:t>
       </w:r>
@@ -304,8 +306,13 @@
         <w:t xml:space="preserve">. The dates were changed from short form </w:t>
       </w:r>
       <w:r>
-        <w:t>(eg.</w:t>
-      </w:r>
+        <w:t>(</w:t>
+      </w:r>
+      <w:proofErr w:type="spellStart"/>
+      <w:r>
+        <w:t>eg.</w:t>
+      </w:r>
+      <w:proofErr w:type="spellEnd"/>
       <w:r>
         <w:t xml:space="preserve"> </w:t>
       </w:r>
@@ -415,6 +422,8 @@
       </w:r>
     </w:p>
     <w:p/>
+    <w:p/>
+    <w:p/>
     <w:p>
       <w:pPr>
         <w:pStyle w:val="Heading1"/>
@@ -429,6 +438,206 @@
         <w:t>Results</w:t>
       </w:r>
     </w:p>
+    <w:p/>
+    <w:p>
+      <w:pPr>
+        <w:pStyle w:val="ListParagraph"/>
+        <w:numPr>
+          <w:ilvl w:val="0"/>
+          <w:numId w:val="1"/>
+        </w:numPr>
+      </w:pPr>
+      <w:r>
+        <w:t xml:space="preserve">P/E, P/CF, P/B, Debt/Equity, FCF Gr, , Profit </w:t>
+      </w:r>
+      <w:proofErr w:type="spellStart"/>
+      <w:r>
+        <w:t>Margin,Market</w:t>
+      </w:r>
+      <w:proofErr w:type="spellEnd"/>
+      <w:r>
+        <w:t xml:space="preserve"> value % </w:t>
+      </w:r>
+      <w:r>
+        <w:t>,t</w:t>
+      </w:r>
+      <w:r>
+        <w:t xml:space="preserve">hese features are highly right skewed , with most values </w:t>
+      </w:r>
+      <w:r>
+        <w:t>concentrated</w:t>
+      </w:r>
+      <w:r>
+        <w:t xml:space="preserve"> near zero and few extreme outliers on the higher end.</w:t>
+      </w:r>
+      <w:r>
+        <w:t xml:space="preserve"> W</w:t>
+      </w:r>
+      <w:r>
+        <w:t>e will consider handling outliers or applying transformations to reduce skewness.</w:t>
+      </w:r>
+    </w:p>
+    <w:p/>
+    <w:p/>
+    <w:p>
+      <w:r>
+        <w:drawing>
+          <wp:inline distT="0" distB="0" distL="0" distR="0" wp14:anchorId="288288A2" wp14:editId="6092EE98">
+            <wp:extent cx="5613400" cy="4654444"/>
+            <wp:effectExtent l="114300" t="114300" r="139700" b="146685"/>
+            <wp:docPr id="1776863141" name="Picture 1" descr="A screenshot of a graph"/>
+            <wp:cNvGraphicFramePr>
+              <a:graphicFrameLocks xmlns:a="http://schemas.openxmlformats.org/drawingml/2006/main" noChangeAspect="1"/>
+            </wp:cNvGraphicFramePr>
+            <a:graphic xmlns:a="http://schemas.openxmlformats.org/drawingml/2006/main">
+              <a:graphicData uri="http://schemas.openxmlformats.org/drawingml/2006/picture">
+                <pic:pic xmlns:pic="http://schemas.openxmlformats.org/drawingml/2006/picture">
+                  <pic:nvPicPr>
+                    <pic:cNvPr id="1776863141" name="Picture 1" descr="A screenshot of a graph"/>
+                    <pic:cNvPicPr/>
+                  </pic:nvPicPr>
+                  <pic:blipFill>
+                    <a:blip r:embed="rId5"/>
+                    <a:stretch>
+                      <a:fillRect/>
+                    </a:stretch>
+                  </pic:blipFill>
+                  <pic:spPr>
+                    <a:xfrm>
+                      <a:off x="0" y="0"/>
+                      <a:ext cx="5615294" cy="4656014"/>
+                    </a:xfrm>
+                    <a:prstGeom prst="rect">
+                      <a:avLst/>
+                    </a:prstGeom>
+                    <a:solidFill>
+                      <a:srgbClr val="FFFFFF">
+                        <a:shade val="85000"/>
+                      </a:srgbClr>
+                    </a:solidFill>
+                    <a:ln w="88900" cap="sq">
+                      <a:solidFill>
+                        <a:srgbClr val="FFFFFF"/>
+                      </a:solidFill>
+                      <a:miter lim="800000"/>
+                    </a:ln>
+                    <a:effectLst>
+                      <a:outerShdw blurRad="55000" dist="18000" dir="5400000" algn="tl" rotWithShape="0">
+                        <a:srgbClr val="000000">
+                          <a:alpha val="40000"/>
+                        </a:srgbClr>
+                      </a:outerShdw>
+                    </a:effectLst>
+                    <a:scene3d>
+                      <a:camera prst="orthographicFront"/>
+                      <a:lightRig rig="twoPt" dir="t">
+                        <a:rot lat="0" lon="0" rev="7200000"/>
+                      </a:lightRig>
+                    </a:scene3d>
+                    <a:sp3d>
+                      <a:bevelT w="25400" h="19050"/>
+                      <a:contourClr>
+                        <a:srgbClr val="FFFFFF"/>
+                      </a:contourClr>
+                    </a:sp3d>
+                  </pic:spPr>
+                </pic:pic>
+              </a:graphicData>
+            </a:graphic>
+          </wp:inline>
+        </w:drawing>
+      </w:r>
+    </w:p>
+    <w:p/>
+    <w:p>
+      <w:pPr>
+        <w:rPr>
+          <w:b/>
+          <w:bCs/>
+        </w:rPr>
+      </w:pPr>
+      <w:r>
+        <w:rPr>
+          <w:b/>
+          <w:bCs/>
+        </w:rPr>
+        <w:t>Summary Statistics for Numeric Variables</w:t>
+      </w:r>
+    </w:p>
+    <w:p>
+      <w:r>
+        <w:t xml:space="preserve">The table provides descriptive statistics for all numeric variables, including measures of central tendency (mean, median), spread (standard deviation, min, max), and distribution shape (skewness, kurtosis). </w:t>
+      </w:r>
+      <w:r>
+        <w:t>Variables like P/E, P/CF, and Debt/Equity are highly right-skewed with extreme outliers, as indicated by their high skewness and kurtosis values. In contrast, variables like GDP CYOY Index and CPI YOY Index exhibit relatively normal distributions with low skewness and kurtosis.</w:t>
+      </w:r>
+    </w:p>
+    <w:p>
+      <w:pPr>
+        <w:rPr>
+          <w:b/>
+          <w:bCs/>
+        </w:rPr>
+      </w:pPr>
+    </w:p>
+    <w:p>
+      <w:pPr>
+        <w:rPr>
+          <w:b/>
+          <w:bCs/>
+        </w:rPr>
+      </w:pPr>
+      <w:r>
+        <w:rPr>
+          <w:b/>
+          <w:bCs/>
+        </w:rPr>
+        <w:t xml:space="preserve">Summary Statistics for Categorical variables : </w:t>
+      </w:r>
+      <w:r>
+        <w:rPr>
+          <w:b/>
+          <w:bCs/>
+        </w:rPr>
+        <w:t>Frequencies, %, Proportions</w:t>
+      </w:r>
+      <w:r>
+        <w:rPr>
+          <w:b/>
+          <w:bCs/>
+        </w:rPr>
+        <w:t xml:space="preserve"> : </w:t>
+      </w:r>
+    </w:p>
+    <w:p>
+      <w:r>
+        <w:lastRenderedPageBreak/>
+        <w:t>Summary for Sector: The Sector variable is dominated by Software &amp; IT Services, which accounts for 12.5% of the dataset, followed by Residential &amp; Commercial REIT (5.18%) and Machinery, Equipment &amp; Components (4.82%). The remaining sectors are more evenly distributed, with many contributing less than 4% each. This indicates a concentration of data in a few key sectors.</w:t>
+      </w:r>
+    </w:p>
+    <w:p/>
+    <w:p>
+      <w:r>
+        <w:t>Summary for Quarter: The Quarter variable is evenly distributed across all four quarters, with Q3 and Q2 each accounting for 25.71% of the data, while Q4 and Q1 contribute slightly less at 24.29% and 24.28%, respectively. This suggests that the dataset captures data consistently across time periods.</w:t>
+      </w:r>
+    </w:p>
+    <w:p>
+      <w:r>
+        <w:t>The dominance of certain sectors, such as Software &amp; IT Services (12.5%), indicates investor preferences or market trends that can be leveraged as key predictors in the model. </w:t>
+      </w:r>
+    </w:p>
+    <w:p>
+      <w:r>
+        <w:t xml:space="preserve">These insights </w:t>
+      </w:r>
+      <w:r>
+        <w:t xml:space="preserve">will </w:t>
+      </w:r>
+      <w:r>
+        <w:t>help the model identify sector-specific and time-based factors influencing stock selection.</w:t>
+      </w:r>
+    </w:p>
+    <w:p/>
     <w:p>
       <w:pPr>
         <w:pStyle w:val="Heading1"/>
@@ -1121,6 +1330,255 @@
     </w:sectPr>
   </w:body>
 </w:document>
+</file>
+
+<file path=word/numbering.xml><?xml version="1.0" encoding="utf-8"?>
+<w:numbering xmlns:wpc="http://schemas.microsoft.com/office/word/2010/wordprocessingCanvas" xmlns:cx="http://schemas.microsoft.com/office/drawing/2014/chartex" xmlns:cx1="http://schemas.microsoft.com/office/drawing/2015/9/8/chartex" xmlns:cx2="http://schemas.microsoft.com/office/drawing/2015/10/21/chartex" xmlns:cx3="http://schemas.microsoft.com/office/drawing/2016/5/9/chartex" xmlns:cx4="http://schemas.microsoft.com/office/drawing/2016/5/10/chartex" xmlns:cx5="http://schemas.microsoft.com/office/drawing/2016/5/11/chartex" xmlns:cx6="http://schemas.microsoft.com/office/drawing/2016/5/12/chartex" xmlns:cx7="http://schemas.microsoft.com/office/drawing/2016/5/13/chartex" xmlns:cx8="http://schemas.microsoft.com/office/drawing/2016/5/14/chartex" xmlns:mc="http://schemas.openxmlformats.org/markup-compatibility/2006" xmlns:aink="http://schemas.microsoft.com/office/drawing/2016/ink" xmlns:am3d="http://schemas.microsoft.com/office/drawing/2017/model3d" xmlns:o="urn:schemas-microsoft-com:office:office" xmlns:oel="http://schemas.microsoft.com/office/2019/extlst" xmlns:r="http://schemas.openxmlformats.org/officeDocument/2006/relationships" xmlns:m="http://schemas.openxmlformats.org/officeDocument/2006/math" xmlns:v="urn:schemas-microsoft-com:vml" xmlns:wp14="http://schemas.microsoft.com/office/word/2010/wordprocessingDrawing" xmlns:wp="http://schemas.openxmlformats.org/drawingml/2006/wordprocessingDrawing" xmlns:w10="urn:schemas-microsoft-com:office:word" xmlns:w="http://schemas.openxmlformats.org/wordprocessingml/2006/main" xmlns:w14="http://schemas.microsoft.com/office/word/2010/wordml" xmlns:w15="http://schemas.microsoft.com/office/word/2012/wordml" xmlns:w16cex="http://schemas.microsoft.com/office/word/2018/wordml/cex" xmlns:w16cid="http://schemas.microsoft.com/office/word/2016/wordml/cid" xmlns:w16="http://schemas.microsoft.com/office/word/2018/wordml" xmlns:w16du="http://schemas.microsoft.com/office/word/2023/wordml/word16du" xmlns:w16sdtdh="http://schemas.microsoft.com/office/word/2020/wordml/sdtdatahash" xmlns:w16sdtfl="http://schemas.microsoft.com/office/word/2024/wordml/sdtformatlock" xmlns:w16se="http://schemas.microsoft.com/office/word/2015/wordml/symex" xmlns:wpg="http://schemas.microsoft.com/office/word/2010/wordprocessingGroup" xmlns:wpi="http://schemas.microsoft.com/office/word/2010/wordprocessingInk" xmlns:wne="http://schemas.microsoft.com/office/word/2006/wordml" xmlns:wps="http://schemas.microsoft.com/office/word/2010/wordprocessingShape" mc:Ignorable="w14 w15 w16se w16cid w16 w16cex w16sdtdh w16sdtfl w16du wp14">
+  <w:abstractNum w:abstractNumId="0" w15:restartNumberingAfterBreak="0">
+    <w:nsid w:val="1F177B6A"/>
+    <w:multiLevelType w:val="hybridMultilevel"/>
+    <w:tmpl w:val="F7E21CB8"/>
+    <w:lvl w:ilvl="0" w:tplc="0409000F">
+      <w:start w:val="1"/>
+      <w:numFmt w:val="decimal"/>
+      <w:lvlText w:val="%1."/>
+      <w:lvlJc w:val="left"/>
+      <w:pPr>
+        <w:ind w:left="720" w:hanging="360"/>
+      </w:pPr>
+      <w:rPr>
+        <w:rFonts w:hint="default"/>
+      </w:rPr>
+    </w:lvl>
+    <w:lvl w:ilvl="1" w:tplc="04090019" w:tentative="1">
+      <w:start w:val="1"/>
+      <w:numFmt w:val="lowerLetter"/>
+      <w:lvlText w:val="%2."/>
+      <w:lvlJc w:val="left"/>
+      <w:pPr>
+        <w:ind w:left="1440" w:hanging="360"/>
+      </w:pPr>
+    </w:lvl>
+    <w:lvl w:ilvl="2" w:tplc="0409001B" w:tentative="1">
+      <w:start w:val="1"/>
+      <w:numFmt w:val="lowerRoman"/>
+      <w:lvlText w:val="%3."/>
+      <w:lvlJc w:val="right"/>
+      <w:pPr>
+        <w:ind w:left="2160" w:hanging="180"/>
+      </w:pPr>
+    </w:lvl>
+    <w:lvl w:ilvl="3" w:tplc="0409000F" w:tentative="1">
+      <w:start w:val="1"/>
+      <w:numFmt w:val="decimal"/>
+      <w:lvlText w:val="%4."/>
+      <w:lvlJc w:val="left"/>
+      <w:pPr>
+        <w:ind w:left="2880" w:hanging="360"/>
+      </w:pPr>
+    </w:lvl>
+    <w:lvl w:ilvl="4" w:tplc="04090019" w:tentative="1">
+      <w:start w:val="1"/>
+      <w:numFmt w:val="lowerLetter"/>
+      <w:lvlText w:val="%5."/>
+      <w:lvlJc w:val="left"/>
+      <w:pPr>
+        <w:ind w:left="3600" w:hanging="360"/>
+      </w:pPr>
+    </w:lvl>
+    <w:lvl w:ilvl="5" w:tplc="0409001B" w:tentative="1">
+      <w:start w:val="1"/>
+      <w:numFmt w:val="lowerRoman"/>
+      <w:lvlText w:val="%6."/>
+      <w:lvlJc w:val="right"/>
+      <w:pPr>
+        <w:ind w:left="4320" w:hanging="180"/>
+      </w:pPr>
+    </w:lvl>
+    <w:lvl w:ilvl="6" w:tplc="0409000F" w:tentative="1">
+      <w:start w:val="1"/>
+      <w:numFmt w:val="decimal"/>
+      <w:lvlText w:val="%7."/>
+      <w:lvlJc w:val="left"/>
+      <w:pPr>
+        <w:ind w:left="5040" w:hanging="360"/>
+      </w:pPr>
+    </w:lvl>
+    <w:lvl w:ilvl="7" w:tplc="04090019" w:tentative="1">
+      <w:start w:val="1"/>
+      <w:numFmt w:val="lowerLetter"/>
+      <w:lvlText w:val="%8."/>
+      <w:lvlJc w:val="left"/>
+      <w:pPr>
+        <w:ind w:left="5760" w:hanging="360"/>
+      </w:pPr>
+    </w:lvl>
+    <w:lvl w:ilvl="8" w:tplc="0409001B" w:tentative="1">
+      <w:start w:val="1"/>
+      <w:numFmt w:val="lowerRoman"/>
+      <w:lvlText w:val="%9."/>
+      <w:lvlJc w:val="right"/>
+      <w:pPr>
+        <w:ind w:left="6480" w:hanging="180"/>
+      </w:pPr>
+    </w:lvl>
+  </w:abstractNum>
+  <w:abstractNum w:abstractNumId="1" w15:restartNumberingAfterBreak="0">
+    <w:nsid w:val="6F8458B5"/>
+    <w:multiLevelType w:val="multilevel"/>
+    <w:tmpl w:val="9F74B6E6"/>
+    <w:lvl w:ilvl="0">
+      <w:start w:val="1"/>
+      <w:numFmt w:val="bullet"/>
+      <w:lvlText w:val=""/>
+      <w:lvlJc w:val="left"/>
+      <w:pPr>
+        <w:tabs>
+          <w:tab w:val="num" w:pos="720"/>
+        </w:tabs>
+        <w:ind w:left="720" w:hanging="360"/>
+      </w:pPr>
+      <w:rPr>
+        <w:rFonts w:ascii="Symbol" w:hAnsi="Symbol" w:hint="default"/>
+        <w:sz w:val="20"/>
+      </w:rPr>
+    </w:lvl>
+    <w:lvl w:ilvl="1">
+      <w:start w:val="1"/>
+      <w:numFmt w:val="bullet"/>
+      <w:lvlText w:val="o"/>
+      <w:lvlJc w:val="left"/>
+      <w:pPr>
+        <w:tabs>
+          <w:tab w:val="num" w:pos="1440"/>
+        </w:tabs>
+        <w:ind w:left="1440" w:hanging="360"/>
+      </w:pPr>
+      <w:rPr>
+        <w:rFonts w:ascii="Courier New" w:hAnsi="Courier New" w:hint="default"/>
+        <w:sz w:val="20"/>
+      </w:rPr>
+    </w:lvl>
+    <w:lvl w:ilvl="2" w:tentative="1">
+      <w:start w:val="1"/>
+      <w:numFmt w:val="bullet"/>
+      <w:lvlText w:val=""/>
+      <w:lvlJc w:val="left"/>
+      <w:pPr>
+        <w:tabs>
+          <w:tab w:val="num" w:pos="2160"/>
+        </w:tabs>
+        <w:ind w:left="2160" w:hanging="360"/>
+      </w:pPr>
+      <w:rPr>
+        <w:rFonts w:ascii="Wingdings" w:hAnsi="Wingdings" w:hint="default"/>
+        <w:sz w:val="20"/>
+      </w:rPr>
+    </w:lvl>
+    <w:lvl w:ilvl="3" w:tentative="1">
+      <w:start w:val="1"/>
+      <w:numFmt w:val="bullet"/>
+      <w:lvlText w:val=""/>
+      <w:lvlJc w:val="left"/>
+      <w:pPr>
+        <w:tabs>
+          <w:tab w:val="num" w:pos="2880"/>
+        </w:tabs>
+        <w:ind w:left="2880" w:hanging="360"/>
+      </w:pPr>
+      <w:rPr>
+        <w:rFonts w:ascii="Wingdings" w:hAnsi="Wingdings" w:hint="default"/>
+        <w:sz w:val="20"/>
+      </w:rPr>
+    </w:lvl>
+    <w:lvl w:ilvl="4" w:tentative="1">
+      <w:start w:val="1"/>
+      <w:numFmt w:val="bullet"/>
+      <w:lvlText w:val=""/>
+      <w:lvlJc w:val="left"/>
+      <w:pPr>
+        <w:tabs>
+          <w:tab w:val="num" w:pos="3600"/>
+        </w:tabs>
+        <w:ind w:left="3600" w:hanging="360"/>
+      </w:pPr>
+      <w:rPr>
+        <w:rFonts w:ascii="Wingdings" w:hAnsi="Wingdings" w:hint="default"/>
+        <w:sz w:val="20"/>
+      </w:rPr>
+    </w:lvl>
+    <w:lvl w:ilvl="5" w:tentative="1">
+      <w:start w:val="1"/>
+      <w:numFmt w:val="bullet"/>
+      <w:lvlText w:val=""/>
+      <w:lvlJc w:val="left"/>
+      <w:pPr>
+        <w:tabs>
+          <w:tab w:val="num" w:pos="4320"/>
+        </w:tabs>
+        <w:ind w:left="4320" w:hanging="360"/>
+      </w:pPr>
+      <w:rPr>
+        <w:rFonts w:ascii="Wingdings" w:hAnsi="Wingdings" w:hint="default"/>
+        <w:sz w:val="20"/>
+      </w:rPr>
+    </w:lvl>
+    <w:lvl w:ilvl="6" w:tentative="1">
+      <w:start w:val="1"/>
+      <w:numFmt w:val="bullet"/>
+      <w:lvlText w:val=""/>
+      <w:lvlJc w:val="left"/>
+      <w:pPr>
+        <w:tabs>
+          <w:tab w:val="num" w:pos="5040"/>
+        </w:tabs>
+        <w:ind w:left="5040" w:hanging="360"/>
+      </w:pPr>
+      <w:rPr>
+        <w:rFonts w:ascii="Wingdings" w:hAnsi="Wingdings" w:hint="default"/>
+        <w:sz w:val="20"/>
+      </w:rPr>
+    </w:lvl>
+    <w:lvl w:ilvl="7" w:tentative="1">
+      <w:start w:val="1"/>
+      <w:numFmt w:val="bullet"/>
+      <w:lvlText w:val=""/>
+      <w:lvlJc w:val="left"/>
+      <w:pPr>
+        <w:tabs>
+          <w:tab w:val="num" w:pos="5760"/>
+        </w:tabs>
+        <w:ind w:left="5760" w:hanging="360"/>
+      </w:pPr>
+      <w:rPr>
+        <w:rFonts w:ascii="Wingdings" w:hAnsi="Wingdings" w:hint="default"/>
+        <w:sz w:val="20"/>
+      </w:rPr>
+    </w:lvl>
+    <w:lvl w:ilvl="8" w:tentative="1">
+      <w:start w:val="1"/>
+      <w:numFmt w:val="bullet"/>
+      <w:lvlText w:val=""/>
+      <w:lvlJc w:val="left"/>
+      <w:pPr>
+        <w:tabs>
+          <w:tab w:val="num" w:pos="6480"/>
+        </w:tabs>
+        <w:ind w:left="6480" w:hanging="360"/>
+      </w:pPr>
+      <w:rPr>
+        <w:rFonts w:ascii="Wingdings" w:hAnsi="Wingdings" w:hint="default"/>
+        <w:sz w:val="20"/>
+      </w:rPr>
+    </w:lvl>
+  </w:abstractNum>
+  <w:num w:numId="1" w16cid:durableId="1217349966">
+    <w:abstractNumId w:val="0"/>
+  </w:num>
+  <w:num w:numId="2" w16cid:durableId="63921680">
+    <w:abstractNumId w:val="1"/>
+  </w:num>
+</w:numbering>
 </file>
 
 <file path=word/styles.xml><?xml version="1.0" encoding="utf-8"?>

</xml_diff>

<commit_message>
env for file path
</commit_message>
<xml_diff>
--- a/EDA Report- Team Lambda.docx
+++ b/EDA Report- Team Lambda.docx
@@ -132,7 +132,15 @@
         <w:t>Team Lambda aspires</w:t>
       </w:r>
       <w:r>
-        <w:t xml:space="preserve"> to bridge that gap by leveraging machine learning to predict which stocks Buffett is likely to buy next, based on historical data and company-level financial indicators. By </w:t>
+        <w:t xml:space="preserve"> to bridge that gap by leveraging </w:t>
+      </w:r>
+      <w:proofErr w:type="gramStart"/>
+      <w:r>
+        <w:t>machine</w:t>
+      </w:r>
+      <w:proofErr w:type="gramEnd"/>
+      <w:r>
+        <w:t xml:space="preserve"> learning to predict which stocks Buffett is likely to buy next, based on historical data and company-level financial indicators. By </w:t>
       </w:r>
       <w:r>
         <w:t xml:space="preserve">deploying predictive modeling and analysis, </w:t>
@@ -157,7 +165,15 @@
     </w:p>
     <w:p>
       <w:r>
-        <w:t xml:space="preserve">We hypothesize that historical financial metrics such as a low price-to-earnings (P/E) ratio, strong revenue growth, and high dividend yield are significant predictors of his stock selections. This is because Buffett prioritizes companies that exhibit financial strength, are undervalued relative to their intrinsic worth, and demonstrate steady, long-term growth potential (Buffett &amp; Cunningham, 2020). If successful, </w:t>
+        <w:t>We hypothesize that historical financial metrics such as a low price-to-</w:t>
+      </w:r>
+      <w:proofErr w:type="gramStart"/>
+      <w:r>
+        <w:t>earnings</w:t>
+      </w:r>
+      <w:proofErr w:type="gramEnd"/>
+      <w:r>
+        <w:t xml:space="preserve"> (P/E) ratio, strong revenue growth, and high dividend yield are significant predictors of his stock selections. This is because Buffett prioritizes companies that exhibit financial strength, are undervalued relative to their intrinsic worth, and demonstrate steady, long-term growth potential (Buffett &amp; Cunningham, 2020). If successful, </w:t>
       </w:r>
       <w:r>
         <w:t xml:space="preserve">we predict </w:t>
@@ -183,6 +199,19 @@
     </w:p>
     <w:p>
       <w:r>
+        <w:t xml:space="preserve">Dataset and </w:t>
+      </w:r>
+      <w:proofErr w:type="gramStart"/>
+      <w:r>
+        <w:t>cleaning :</w:t>
+      </w:r>
+      <w:proofErr w:type="gramEnd"/>
+      <w:r>
+        <w:t xml:space="preserve"> </w:t>
+      </w:r>
+    </w:p>
+    <w:p>
+      <w:r>
         <w:t>Individual stock data</w:t>
       </w:r>
       <w:r>
@@ -254,7 +283,11 @@
         <w:t xml:space="preserve">on activity representing a buy (initial purchases and </w:t>
       </w:r>
       <w:r>
-        <w:t>additional purchases of existing holdings),</w:t>
+        <w:t xml:space="preserve">additional </w:t>
+      </w:r>
+      <w:r>
+        <w:lastRenderedPageBreak/>
+        <w:t>purchases of existing holdings),</w:t>
       </w:r>
       <w:r>
         <w:t xml:space="preserve"> </w:t>
@@ -272,10 +305,18 @@
         <w:t>all purchase activity. Economic</w:t>
       </w:r>
       <w:r>
-        <w:t xml:space="preserve"> data</w:t>
-      </w:r>
-      <w:r>
-        <w:t xml:space="preserve">, sourced from Bloomberg, </w:t>
+        <w:t xml:space="preserve"> </w:t>
+      </w:r>
+      <w:proofErr w:type="gramStart"/>
+      <w:r>
+        <w:t>data</w:t>
+      </w:r>
+      <w:r>
+        <w:t>,</w:t>
+      </w:r>
+      <w:proofErr w:type="gramEnd"/>
+      <w:r>
+        <w:t xml:space="preserve"> sourced from Bloomberg, </w:t>
       </w:r>
       <w:r>
         <w:t xml:space="preserve">was pulled </w:t>
@@ -293,7 +334,6 @@
         <w:t xml:space="preserve">to </w:t>
       </w:r>
       <w:r>
-        <w:lastRenderedPageBreak/>
         <w:t xml:space="preserve">match the </w:t>
       </w:r>
       <w:r>
@@ -368,6 +408,7 @@
         <w:t xml:space="preserve"> </w:t>
       </w:r>
     </w:p>
+    <w:p/>
     <w:p/>
     <w:p>
       <w:pPr>
@@ -398,7 +439,15 @@
         <w:t>We</w:t>
       </w:r>
       <w:r>
-        <w:t xml:space="preserve"> handled missing values by imputing numerical columns with the mean and categorical columns with the mode to ensure data completeness. </w:t>
+        <w:t xml:space="preserve"> handled missing values by </w:t>
+      </w:r>
+      <w:proofErr w:type="gramStart"/>
+      <w:r>
+        <w:t>imputing</w:t>
+      </w:r>
+      <w:proofErr w:type="gramEnd"/>
+      <w:r>
+        <w:t xml:space="preserve"> numerical columns with the mean and categorical columns with the mode to ensure data completeness. </w:t>
       </w:r>
       <w:r>
         <w:t>We</w:t>
@@ -406,9 +455,11 @@
       <w:r>
         <w:t xml:space="preserve"> also removed duplicate rows to maintain data integrity. For feature selection, </w:t>
       </w:r>
+      <w:proofErr w:type="gramStart"/>
       <w:r>
         <w:t>We</w:t>
       </w:r>
+      <w:proofErr w:type="gramEnd"/>
       <w:r>
         <w:t xml:space="preserve"> focused on financial metrics (e.g., P/E, Profit Margin), macroeconomic indicators (e.g., GDP CYOY Index, VIX Index), and categorical/time-based features (e.g., Sector, Year) that are most relevant to predicting investor decisions.</w:t>
       </w:r>
@@ -462,13 +513,25 @@
         <w:t>,t</w:t>
       </w:r>
       <w:r>
-        <w:t xml:space="preserve">hese features are highly right skewed , with most values </w:t>
+        <w:t xml:space="preserve">hese features are </w:t>
+      </w:r>
+      <w:proofErr w:type="gramStart"/>
+      <w:r>
+        <w:t>highly right</w:t>
+      </w:r>
+      <w:proofErr w:type="gramEnd"/>
+      <w:r>
+        <w:t xml:space="preserve"> skewed , with most values </w:t>
       </w:r>
       <w:r>
         <w:t>concentrated</w:t>
       </w:r>
       <w:r>
-        <w:t xml:space="preserve"> near zero and few extreme outliers on the higher end.</w:t>
+        <w:t xml:space="preserve"> near zero and few extreme </w:t>
+      </w:r>
+      <w:r>
+        <w:lastRenderedPageBreak/>
+        <w:t>outliers on the higher end.</w:t>
       </w:r>
       <w:r>
         <w:t xml:space="preserve"> W</w:t>
@@ -569,7 +632,15 @@
         <w:t xml:space="preserve">The table provides descriptive statistics for all numeric variables, including measures of central tendency (mean, median), spread (standard deviation, min, max), and distribution shape (skewness, kurtosis). </w:t>
       </w:r>
       <w:r>
-        <w:t>Variables like P/E, P/CF, and Debt/Equity are highly right-skewed with extreme outliers, as indicated by their high skewness and kurtosis values. In contrast, variables like GDP CYOY Index and CPI YOY Index exhibit relatively normal distributions with low skewness and kurtosis.</w:t>
+        <w:t xml:space="preserve">Variables like P/E, P/CF, and Debt/Equity are highly </w:t>
+      </w:r>
+      <w:proofErr w:type="gramStart"/>
+      <w:r>
+        <w:t>right-skewed</w:t>
+      </w:r>
+      <w:proofErr w:type="gramEnd"/>
+      <w:r>
+        <w:t xml:space="preserve"> with extreme outliers, as indicated by their high skewness and kurtosis values. In contrast, variables like GDP CYOY Index and CPI YOY Index exhibit relatively normal distributions with low skewness and kurtosis.</w:t>
       </w:r>
     </w:p>
     <w:p>
@@ -592,7 +663,23 @@
           <w:b/>
           <w:bCs/>
         </w:rPr>
-        <w:t xml:space="preserve">Summary Statistics for Categorical variables : </w:t>
+        <w:t xml:space="preserve">Summary Statistics for Categorical </w:t>
+      </w:r>
+      <w:proofErr w:type="gramStart"/>
+      <w:r>
+        <w:rPr>
+          <w:b/>
+          <w:bCs/>
+        </w:rPr>
+        <w:t>variables :</w:t>
+      </w:r>
+      <w:proofErr w:type="gramEnd"/>
+      <w:r>
+        <w:rPr>
+          <w:b/>
+          <w:bCs/>
+        </w:rPr>
+        <w:t xml:space="preserve"> </w:t>
       </w:r>
       <w:r>
         <w:rPr>
@@ -609,16 +696,24 @@
         <w:t xml:space="preserve"> : </w:t>
       </w:r>
     </w:p>
-    <w:p>
-      <w:r>
-        <w:lastRenderedPageBreak/>
+    <w:p/>
+    <w:p>
+      <w:r>
         <w:t>Summary for Sector: The Sector variable is dominated by Software &amp; IT Services, which accounts for 12.5% of the dataset, followed by Residential &amp; Commercial REIT (5.18%) and Machinery, Equipment &amp; Components (4.82%). The remaining sectors are more evenly distributed, with many contributing less than 4% each. This indicates a concentration of data in a few key sectors.</w:t>
       </w:r>
     </w:p>
     <w:p/>
     <w:p>
       <w:r>
-        <w:t>Summary for Quarter: The Quarter variable is evenly distributed across all four quarters, with Q3 and Q2 each accounting for 25.71% of the data, while Q4 and Q1 contribute slightly less at 24.29% and 24.28%, respectively. This suggests that the dataset captures data consistently across time periods.</w:t>
+        <w:t xml:space="preserve">Summary for Quarter: The Quarter variable is evenly distributed across all four quarters, with Q3 and Q2 each accounting for 25.71% of the data, while Q4 and Q1 </w:t>
+      </w:r>
+      <w:proofErr w:type="gramStart"/>
+      <w:r>
+        <w:t>contribute</w:t>
+      </w:r>
+      <w:proofErr w:type="gramEnd"/>
+      <w:r>
+        <w:t xml:space="preserve"> slightly less at 24.29% and 24.28%, respectively. This suggests that the dataset captures data consistently across time periods.</w:t>
       </w:r>
     </w:p>
     <w:p>
@@ -1110,7 +1205,15 @@
           </w:tcPr>
           <w:p>
             <w:r>
-              <w:t>Year-over-Year GDP growth, reflecting economic growth trends.</w:t>
+              <w:t xml:space="preserve">Year-over-Year GDP </w:t>
+            </w:r>
+            <w:proofErr w:type="gramStart"/>
+            <w:r>
+              <w:t>growth,</w:t>
+            </w:r>
+            <w:proofErr w:type="gramEnd"/>
+            <w:r>
+              <w:t xml:space="preserve"> reflecting economic growth trends.</w:t>
             </w:r>
           </w:p>
         </w:tc>
@@ -1314,7 +1417,15 @@
           </w:tcPr>
           <w:p>
             <w:r>
-              <w:t>The target variable indicating whether the stock was purchased (1) or not (0).</w:t>
+              <w:t xml:space="preserve">The target variable </w:t>
+            </w:r>
+            <w:proofErr w:type="gramStart"/>
+            <w:r>
+              <w:t>indicating</w:t>
+            </w:r>
+            <w:proofErr w:type="gramEnd"/>
+            <w:r>
+              <w:t xml:space="preserve"> whether the stock was purchased (1) or not (0).</w:t>
             </w:r>
           </w:p>
         </w:tc>
@@ -1335,6 +1446,232 @@
 <file path=word/numbering.xml><?xml version="1.0" encoding="utf-8"?>
 <w:numbering xmlns:wpc="http://schemas.microsoft.com/office/word/2010/wordprocessingCanvas" xmlns:cx="http://schemas.microsoft.com/office/drawing/2014/chartex" xmlns:cx1="http://schemas.microsoft.com/office/drawing/2015/9/8/chartex" xmlns:cx2="http://schemas.microsoft.com/office/drawing/2015/10/21/chartex" xmlns:cx3="http://schemas.microsoft.com/office/drawing/2016/5/9/chartex" xmlns:cx4="http://schemas.microsoft.com/office/drawing/2016/5/10/chartex" xmlns:cx5="http://schemas.microsoft.com/office/drawing/2016/5/11/chartex" xmlns:cx6="http://schemas.microsoft.com/office/drawing/2016/5/12/chartex" xmlns:cx7="http://schemas.microsoft.com/office/drawing/2016/5/13/chartex" xmlns:cx8="http://schemas.microsoft.com/office/drawing/2016/5/14/chartex" xmlns:mc="http://schemas.openxmlformats.org/markup-compatibility/2006" xmlns:aink="http://schemas.microsoft.com/office/drawing/2016/ink" xmlns:am3d="http://schemas.microsoft.com/office/drawing/2017/model3d" xmlns:o="urn:schemas-microsoft-com:office:office" xmlns:oel="http://schemas.microsoft.com/office/2019/extlst" xmlns:r="http://schemas.openxmlformats.org/officeDocument/2006/relationships" xmlns:m="http://schemas.openxmlformats.org/officeDocument/2006/math" xmlns:v="urn:schemas-microsoft-com:vml" xmlns:wp14="http://schemas.microsoft.com/office/word/2010/wordprocessingDrawing" xmlns:wp="http://schemas.openxmlformats.org/drawingml/2006/wordprocessingDrawing" xmlns:w10="urn:schemas-microsoft-com:office:word" xmlns:w="http://schemas.openxmlformats.org/wordprocessingml/2006/main" xmlns:w14="http://schemas.microsoft.com/office/word/2010/wordml" xmlns:w15="http://schemas.microsoft.com/office/word/2012/wordml" xmlns:w16cex="http://schemas.microsoft.com/office/word/2018/wordml/cex" xmlns:w16cid="http://schemas.microsoft.com/office/word/2016/wordml/cid" xmlns:w16="http://schemas.microsoft.com/office/word/2018/wordml" xmlns:w16du="http://schemas.microsoft.com/office/word/2023/wordml/word16du" xmlns:w16sdtdh="http://schemas.microsoft.com/office/word/2020/wordml/sdtdatahash" xmlns:w16sdtfl="http://schemas.microsoft.com/office/word/2024/wordml/sdtformatlock" xmlns:w16se="http://schemas.microsoft.com/office/word/2015/wordml/symex" xmlns:wpg="http://schemas.microsoft.com/office/word/2010/wordprocessingGroup" xmlns:wpi="http://schemas.microsoft.com/office/word/2010/wordprocessingInk" xmlns:wne="http://schemas.microsoft.com/office/word/2006/wordml" xmlns:wps="http://schemas.microsoft.com/office/word/2010/wordprocessingShape" mc:Ignorable="w14 w15 w16se w16cid w16 w16cex w16sdtdh w16sdtfl w16du wp14">
   <w:abstractNum w:abstractNumId="0" w15:restartNumberingAfterBreak="0">
+    <w:nsid w:val="09345148"/>
+    <w:multiLevelType w:val="hybridMultilevel"/>
+    <w:tmpl w:val="E668E882"/>
+    <w:lvl w:ilvl="0" w:tplc="04090001">
+      <w:start w:val="1"/>
+      <w:numFmt w:val="bullet"/>
+      <w:lvlText w:val=""/>
+      <w:lvlJc w:val="left"/>
+      <w:pPr>
+        <w:ind w:left="720" w:hanging="360"/>
+      </w:pPr>
+      <w:rPr>
+        <w:rFonts w:ascii="Symbol" w:hAnsi="Symbol" w:hint="default"/>
+      </w:rPr>
+    </w:lvl>
+    <w:lvl w:ilvl="1" w:tplc="04090003" w:tentative="1">
+      <w:start w:val="1"/>
+      <w:numFmt w:val="bullet"/>
+      <w:lvlText w:val="o"/>
+      <w:lvlJc w:val="left"/>
+      <w:pPr>
+        <w:ind w:left="1440" w:hanging="360"/>
+      </w:pPr>
+      <w:rPr>
+        <w:rFonts w:ascii="Courier New" w:hAnsi="Courier New" w:cs="Courier New" w:hint="default"/>
+      </w:rPr>
+    </w:lvl>
+    <w:lvl w:ilvl="2" w:tplc="04090005" w:tentative="1">
+      <w:start w:val="1"/>
+      <w:numFmt w:val="bullet"/>
+      <w:lvlText w:val=""/>
+      <w:lvlJc w:val="left"/>
+      <w:pPr>
+        <w:ind w:left="2160" w:hanging="360"/>
+      </w:pPr>
+      <w:rPr>
+        <w:rFonts w:ascii="Wingdings" w:hAnsi="Wingdings" w:hint="default"/>
+      </w:rPr>
+    </w:lvl>
+    <w:lvl w:ilvl="3" w:tplc="04090001" w:tentative="1">
+      <w:start w:val="1"/>
+      <w:numFmt w:val="bullet"/>
+      <w:lvlText w:val=""/>
+      <w:lvlJc w:val="left"/>
+      <w:pPr>
+        <w:ind w:left="2880" w:hanging="360"/>
+      </w:pPr>
+      <w:rPr>
+        <w:rFonts w:ascii="Symbol" w:hAnsi="Symbol" w:hint="default"/>
+      </w:rPr>
+    </w:lvl>
+    <w:lvl w:ilvl="4" w:tplc="04090003" w:tentative="1">
+      <w:start w:val="1"/>
+      <w:numFmt w:val="bullet"/>
+      <w:lvlText w:val="o"/>
+      <w:lvlJc w:val="left"/>
+      <w:pPr>
+        <w:ind w:left="3600" w:hanging="360"/>
+      </w:pPr>
+      <w:rPr>
+        <w:rFonts w:ascii="Courier New" w:hAnsi="Courier New" w:cs="Courier New" w:hint="default"/>
+      </w:rPr>
+    </w:lvl>
+    <w:lvl w:ilvl="5" w:tplc="04090005" w:tentative="1">
+      <w:start w:val="1"/>
+      <w:numFmt w:val="bullet"/>
+      <w:lvlText w:val=""/>
+      <w:lvlJc w:val="left"/>
+      <w:pPr>
+        <w:ind w:left="4320" w:hanging="360"/>
+      </w:pPr>
+      <w:rPr>
+        <w:rFonts w:ascii="Wingdings" w:hAnsi="Wingdings" w:hint="default"/>
+      </w:rPr>
+    </w:lvl>
+    <w:lvl w:ilvl="6" w:tplc="04090001" w:tentative="1">
+      <w:start w:val="1"/>
+      <w:numFmt w:val="bullet"/>
+      <w:lvlText w:val=""/>
+      <w:lvlJc w:val="left"/>
+      <w:pPr>
+        <w:ind w:left="5040" w:hanging="360"/>
+      </w:pPr>
+      <w:rPr>
+        <w:rFonts w:ascii="Symbol" w:hAnsi="Symbol" w:hint="default"/>
+      </w:rPr>
+    </w:lvl>
+    <w:lvl w:ilvl="7" w:tplc="04090003" w:tentative="1">
+      <w:start w:val="1"/>
+      <w:numFmt w:val="bullet"/>
+      <w:lvlText w:val="o"/>
+      <w:lvlJc w:val="left"/>
+      <w:pPr>
+        <w:ind w:left="5760" w:hanging="360"/>
+      </w:pPr>
+      <w:rPr>
+        <w:rFonts w:ascii="Courier New" w:hAnsi="Courier New" w:cs="Courier New" w:hint="default"/>
+      </w:rPr>
+    </w:lvl>
+    <w:lvl w:ilvl="8" w:tplc="04090005" w:tentative="1">
+      <w:start w:val="1"/>
+      <w:numFmt w:val="bullet"/>
+      <w:lvlText w:val=""/>
+      <w:lvlJc w:val="left"/>
+      <w:pPr>
+        <w:ind w:left="6480" w:hanging="360"/>
+      </w:pPr>
+      <w:rPr>
+        <w:rFonts w:ascii="Wingdings" w:hAnsi="Wingdings" w:hint="default"/>
+      </w:rPr>
+    </w:lvl>
+  </w:abstractNum>
+  <w:abstractNum w:abstractNumId="1" w15:restartNumberingAfterBreak="0">
+    <w:nsid w:val="134E3DAE"/>
+    <w:multiLevelType w:val="hybridMultilevel"/>
+    <w:tmpl w:val="D466EF30"/>
+    <w:lvl w:ilvl="0" w:tplc="04090001">
+      <w:start w:val="1"/>
+      <w:numFmt w:val="bullet"/>
+      <w:lvlText w:val=""/>
+      <w:lvlJc w:val="left"/>
+      <w:pPr>
+        <w:ind w:left="720" w:hanging="360"/>
+      </w:pPr>
+      <w:rPr>
+        <w:rFonts w:ascii="Symbol" w:hAnsi="Symbol" w:hint="default"/>
+      </w:rPr>
+    </w:lvl>
+    <w:lvl w:ilvl="1" w:tplc="04090003" w:tentative="1">
+      <w:start w:val="1"/>
+      <w:numFmt w:val="bullet"/>
+      <w:lvlText w:val="o"/>
+      <w:lvlJc w:val="left"/>
+      <w:pPr>
+        <w:ind w:left="1440" w:hanging="360"/>
+      </w:pPr>
+      <w:rPr>
+        <w:rFonts w:ascii="Courier New" w:hAnsi="Courier New" w:cs="Courier New" w:hint="default"/>
+      </w:rPr>
+    </w:lvl>
+    <w:lvl w:ilvl="2" w:tplc="04090005" w:tentative="1">
+      <w:start w:val="1"/>
+      <w:numFmt w:val="bullet"/>
+      <w:lvlText w:val=""/>
+      <w:lvlJc w:val="left"/>
+      <w:pPr>
+        <w:ind w:left="2160" w:hanging="360"/>
+      </w:pPr>
+      <w:rPr>
+        <w:rFonts w:ascii="Wingdings" w:hAnsi="Wingdings" w:hint="default"/>
+      </w:rPr>
+    </w:lvl>
+    <w:lvl w:ilvl="3" w:tplc="04090001" w:tentative="1">
+      <w:start w:val="1"/>
+      <w:numFmt w:val="bullet"/>
+      <w:lvlText w:val=""/>
+      <w:lvlJc w:val="left"/>
+      <w:pPr>
+        <w:ind w:left="2880" w:hanging="360"/>
+      </w:pPr>
+      <w:rPr>
+        <w:rFonts w:ascii="Symbol" w:hAnsi="Symbol" w:hint="default"/>
+      </w:rPr>
+    </w:lvl>
+    <w:lvl w:ilvl="4" w:tplc="04090003" w:tentative="1">
+      <w:start w:val="1"/>
+      <w:numFmt w:val="bullet"/>
+      <w:lvlText w:val="o"/>
+      <w:lvlJc w:val="left"/>
+      <w:pPr>
+        <w:ind w:left="3600" w:hanging="360"/>
+      </w:pPr>
+      <w:rPr>
+        <w:rFonts w:ascii="Courier New" w:hAnsi="Courier New" w:cs="Courier New" w:hint="default"/>
+      </w:rPr>
+    </w:lvl>
+    <w:lvl w:ilvl="5" w:tplc="04090005" w:tentative="1">
+      <w:start w:val="1"/>
+      <w:numFmt w:val="bullet"/>
+      <w:lvlText w:val=""/>
+      <w:lvlJc w:val="left"/>
+      <w:pPr>
+        <w:ind w:left="4320" w:hanging="360"/>
+      </w:pPr>
+      <w:rPr>
+        <w:rFonts w:ascii="Wingdings" w:hAnsi="Wingdings" w:hint="default"/>
+      </w:rPr>
+    </w:lvl>
+    <w:lvl w:ilvl="6" w:tplc="04090001" w:tentative="1">
+      <w:start w:val="1"/>
+      <w:numFmt w:val="bullet"/>
+      <w:lvlText w:val=""/>
+      <w:lvlJc w:val="left"/>
+      <w:pPr>
+        <w:ind w:left="5040" w:hanging="360"/>
+      </w:pPr>
+      <w:rPr>
+        <w:rFonts w:ascii="Symbol" w:hAnsi="Symbol" w:hint="default"/>
+      </w:rPr>
+    </w:lvl>
+    <w:lvl w:ilvl="7" w:tplc="04090003" w:tentative="1">
+      <w:start w:val="1"/>
+      <w:numFmt w:val="bullet"/>
+      <w:lvlText w:val="o"/>
+      <w:lvlJc w:val="left"/>
+      <w:pPr>
+        <w:ind w:left="5760" w:hanging="360"/>
+      </w:pPr>
+      <w:rPr>
+        <w:rFonts w:ascii="Courier New" w:hAnsi="Courier New" w:cs="Courier New" w:hint="default"/>
+      </w:rPr>
+    </w:lvl>
+    <w:lvl w:ilvl="8" w:tplc="04090005" w:tentative="1">
+      <w:start w:val="1"/>
+      <w:numFmt w:val="bullet"/>
+      <w:lvlText w:val=""/>
+      <w:lvlJc w:val="left"/>
+      <w:pPr>
+        <w:ind w:left="6480" w:hanging="360"/>
+      </w:pPr>
+      <w:rPr>
+        <w:rFonts w:ascii="Wingdings" w:hAnsi="Wingdings" w:hint="default"/>
+      </w:rPr>
+    </w:lvl>
+  </w:abstractNum>
+  <w:abstractNum w:abstractNumId="2" w15:restartNumberingAfterBreak="0">
     <w:nsid w:val="1F177B6A"/>
     <w:multiLevelType w:val="hybridMultilevel"/>
     <w:tmpl w:val="F7E21CB8"/>
@@ -1423,7 +1760,120 @@
       </w:pPr>
     </w:lvl>
   </w:abstractNum>
-  <w:abstractNum w:abstractNumId="1" w15:restartNumberingAfterBreak="0">
+  <w:abstractNum w:abstractNumId="3" w15:restartNumberingAfterBreak="0">
+    <w:nsid w:val="5D8D22F3"/>
+    <w:multiLevelType w:val="hybridMultilevel"/>
+    <w:tmpl w:val="DD06E542"/>
+    <w:lvl w:ilvl="0" w:tplc="04090001">
+      <w:start w:val="1"/>
+      <w:numFmt w:val="bullet"/>
+      <w:lvlText w:val=""/>
+      <w:lvlJc w:val="left"/>
+      <w:pPr>
+        <w:ind w:left="1440" w:hanging="360"/>
+      </w:pPr>
+      <w:rPr>
+        <w:rFonts w:ascii="Symbol" w:hAnsi="Symbol" w:hint="default"/>
+      </w:rPr>
+    </w:lvl>
+    <w:lvl w:ilvl="1" w:tplc="04090003" w:tentative="1">
+      <w:start w:val="1"/>
+      <w:numFmt w:val="bullet"/>
+      <w:lvlText w:val="o"/>
+      <w:lvlJc w:val="left"/>
+      <w:pPr>
+        <w:ind w:left="2160" w:hanging="360"/>
+      </w:pPr>
+      <w:rPr>
+        <w:rFonts w:ascii="Courier New" w:hAnsi="Courier New" w:cs="Courier New" w:hint="default"/>
+      </w:rPr>
+    </w:lvl>
+    <w:lvl w:ilvl="2" w:tplc="04090005" w:tentative="1">
+      <w:start w:val="1"/>
+      <w:numFmt w:val="bullet"/>
+      <w:lvlText w:val=""/>
+      <w:lvlJc w:val="left"/>
+      <w:pPr>
+        <w:ind w:left="2880" w:hanging="360"/>
+      </w:pPr>
+      <w:rPr>
+        <w:rFonts w:ascii="Wingdings" w:hAnsi="Wingdings" w:hint="default"/>
+      </w:rPr>
+    </w:lvl>
+    <w:lvl w:ilvl="3" w:tplc="04090001" w:tentative="1">
+      <w:start w:val="1"/>
+      <w:numFmt w:val="bullet"/>
+      <w:lvlText w:val=""/>
+      <w:lvlJc w:val="left"/>
+      <w:pPr>
+        <w:ind w:left="3600" w:hanging="360"/>
+      </w:pPr>
+      <w:rPr>
+        <w:rFonts w:ascii="Symbol" w:hAnsi="Symbol" w:hint="default"/>
+      </w:rPr>
+    </w:lvl>
+    <w:lvl w:ilvl="4" w:tplc="04090003" w:tentative="1">
+      <w:start w:val="1"/>
+      <w:numFmt w:val="bullet"/>
+      <w:lvlText w:val="o"/>
+      <w:lvlJc w:val="left"/>
+      <w:pPr>
+        <w:ind w:left="4320" w:hanging="360"/>
+      </w:pPr>
+      <w:rPr>
+        <w:rFonts w:ascii="Courier New" w:hAnsi="Courier New" w:cs="Courier New" w:hint="default"/>
+      </w:rPr>
+    </w:lvl>
+    <w:lvl w:ilvl="5" w:tplc="04090005" w:tentative="1">
+      <w:start w:val="1"/>
+      <w:numFmt w:val="bullet"/>
+      <w:lvlText w:val=""/>
+      <w:lvlJc w:val="left"/>
+      <w:pPr>
+        <w:ind w:left="5040" w:hanging="360"/>
+      </w:pPr>
+      <w:rPr>
+        <w:rFonts w:ascii="Wingdings" w:hAnsi="Wingdings" w:hint="default"/>
+      </w:rPr>
+    </w:lvl>
+    <w:lvl w:ilvl="6" w:tplc="04090001" w:tentative="1">
+      <w:start w:val="1"/>
+      <w:numFmt w:val="bullet"/>
+      <w:lvlText w:val=""/>
+      <w:lvlJc w:val="left"/>
+      <w:pPr>
+        <w:ind w:left="5760" w:hanging="360"/>
+      </w:pPr>
+      <w:rPr>
+        <w:rFonts w:ascii="Symbol" w:hAnsi="Symbol" w:hint="default"/>
+      </w:rPr>
+    </w:lvl>
+    <w:lvl w:ilvl="7" w:tplc="04090003" w:tentative="1">
+      <w:start w:val="1"/>
+      <w:numFmt w:val="bullet"/>
+      <w:lvlText w:val="o"/>
+      <w:lvlJc w:val="left"/>
+      <w:pPr>
+        <w:ind w:left="6480" w:hanging="360"/>
+      </w:pPr>
+      <w:rPr>
+        <w:rFonts w:ascii="Courier New" w:hAnsi="Courier New" w:cs="Courier New" w:hint="default"/>
+      </w:rPr>
+    </w:lvl>
+    <w:lvl w:ilvl="8" w:tplc="04090005" w:tentative="1">
+      <w:start w:val="1"/>
+      <w:numFmt w:val="bullet"/>
+      <w:lvlText w:val=""/>
+      <w:lvlJc w:val="left"/>
+      <w:pPr>
+        <w:ind w:left="7200" w:hanging="360"/>
+      </w:pPr>
+      <w:rPr>
+        <w:rFonts w:ascii="Wingdings" w:hAnsi="Wingdings" w:hint="default"/>
+      </w:rPr>
+    </w:lvl>
+  </w:abstractNum>
+  <w:abstractNum w:abstractNumId="4" w15:restartNumberingAfterBreak="0">
     <w:nsid w:val="6F8458B5"/>
     <w:multiLevelType w:val="multilevel"/>
     <w:tmpl w:val="9F74B6E6"/>
@@ -1573,9 +2023,18 @@
     </w:lvl>
   </w:abstractNum>
   <w:num w:numId="1" w16cid:durableId="1217349966">
+    <w:abstractNumId w:val="2"/>
+  </w:num>
+  <w:num w:numId="2" w16cid:durableId="63921680">
+    <w:abstractNumId w:val="4"/>
+  </w:num>
+  <w:num w:numId="3" w16cid:durableId="427772095">
     <w:abstractNumId w:val="0"/>
   </w:num>
-  <w:num w:numId="2" w16cid:durableId="63921680">
+  <w:num w:numId="4" w16cid:durableId="2143771222">
+    <w:abstractNumId w:val="3"/>
+  </w:num>
+  <w:num w:numId="5" w16cid:durableId="615018106">
     <w:abstractNumId w:val="1"/>
   </w:num>
 </w:numbering>

</xml_diff>